<commit_message>
FIX:chronicle data null not email send
</commit_message>
<xml_diff>
--- a/a301-back/CHRONICLER_당신의_회의록.docx
+++ b/a301-back/CHRONICLER_당신의_회의록.docx
@@ -72,7 +72,7 @@
         <w:jc w:val="center"/>
       </w:pPr>
       <w:r>
-        <w:t>날짜 : 2022-08-13</w:t>
+        <w:t>날짜 : 2022-08-14</w:t>
       </w:r>
     </w:p>
     <w:p>
@@ -81,7 +81,7 @@
         <w:jc w:val="center"/>
       </w:pPr>
       <w:r>
-        <w:t>시간 : 17:03:03</w:t>
+        <w:t>시간 : 13:40:25</w:t>
       </w:r>
     </w:p>
     <w:p>
@@ -98,7 +98,7 @@
       <w:r>
         <w:drawing>
           <wp:inline>
-            <wp:extent cx="5486400" cy="3200400"/>
+            <wp:extent cx="5969000" cy="4114800"/>
             <wp:docPr id="100003" name=""/>
             <wp:cNvGraphicFramePr/>
             <a:graphic xmlns:a="http://schemas.openxmlformats.org/drawingml/2006/main">
@@ -112,7 +112,7 @@
       <w:r>
         <w:drawing>
           <wp:inline>
-            <wp:extent cx="2730500" cy="2794000"/>
+            <wp:extent cx="2984500" cy="4114800"/>
             <wp:docPr id="100004" name=""/>
             <wp:cNvGraphicFramePr/>
             <a:graphic xmlns:a="http://schemas.openxmlformats.org/drawingml/2006/main">
@@ -126,7 +126,7 @@
       <w:r>
         <w:drawing>
           <wp:inline>
-            <wp:extent cx="2730500" cy="2794000"/>
+            <wp:extent cx="2984500" cy="4114800"/>
             <wp:docPr id="100005" name=""/>
             <wp:cNvGraphicFramePr/>
             <a:graphic xmlns:a="http://schemas.openxmlformats.org/drawingml/2006/main">
@@ -236,7 +236,7 @@
               <w:rPr>
                 <w:b/>
               </w:rPr>
-              <w:t>안녕하세요 춘자넷 및 아 반갑습니다</w:t>
+              <w:t>오늘 회의 시작하겠습니다</w:t>
             </w:r>
           </w:p>
           <w:p>
@@ -265,7 +265,7 @@
               <w:rPr>
                 <w:b/>
               </w:rPr>
-              <w:t xml:space="preserve"> 정말 기쁩니다</w:t>
+              <w:t xml:space="preserve"> 여러분들은 모두 최고예요</w:t>
             </w:r>
           </w:p>
           <w:p>
@@ -621,7 +621,7 @@
           <c:idx val="0"/>
           <c:order val="0"/>
           <c:tx>
-            <c:v>춘자</c:v>
+            <c:v>모두</c:v>
           </c:tx>
           <c:invertIfNegative val="0"/>
           <c:cat>
@@ -645,7 +645,103 @@
           <c:idx val="1"/>
           <c:order val="1"/>
           <c:tx>
-            <c:v>기쁘</c:v>
+            <c:v>최고</c:v>
+          </c:tx>
+          <c:invertIfNegative val="0"/>
+          <c:cat>
+            <c:strLit>
+              <c:ptCount val="1"/>
+              <c:pt idx="0">
+                <c:v>단어 빈도 분석</c:v>
+              </c:pt>
+            </c:strLit>
+          </c:cat>
+          <c:val>
+            <c:numLit>
+              <c:ptCount val="1"/>
+              <c:pt idx="0" formatCode="General">
+                <c:v>1</c:v>
+              </c:pt>
+            </c:numLit>
+          </c:val>
+        </c:ser>
+        <c:ser>
+          <c:idx val="2"/>
+          <c:order val="2"/>
+          <c:tx>
+            <c:v>시작</c:v>
+          </c:tx>
+          <c:invertIfNegative val="0"/>
+          <c:cat>
+            <c:strLit>
+              <c:ptCount val="1"/>
+              <c:pt idx="0">
+                <c:v>단어 빈도 분석</c:v>
+              </c:pt>
+            </c:strLit>
+          </c:cat>
+          <c:val>
+            <c:numLit>
+              <c:ptCount val="1"/>
+              <c:pt idx="0" formatCode="General">
+                <c:v>1</c:v>
+              </c:pt>
+            </c:numLit>
+          </c:val>
+        </c:ser>
+        <c:ser>
+          <c:idx val="3"/>
+          <c:order val="3"/>
+          <c:tx>
+            <c:v>오늘</c:v>
+          </c:tx>
+          <c:invertIfNegative val="0"/>
+          <c:cat>
+            <c:strLit>
+              <c:ptCount val="1"/>
+              <c:pt idx="0">
+                <c:v>단어 빈도 분석</c:v>
+              </c:pt>
+            </c:strLit>
+          </c:cat>
+          <c:val>
+            <c:numLit>
+              <c:ptCount val="1"/>
+              <c:pt idx="0" formatCode="General">
+                <c:v>1</c:v>
+              </c:pt>
+            </c:numLit>
+          </c:val>
+        </c:ser>
+        <c:ser>
+          <c:idx val="4"/>
+          <c:order val="4"/>
+          <c:tx>
+            <c:v>여러분</c:v>
+          </c:tx>
+          <c:invertIfNegative val="0"/>
+          <c:cat>
+            <c:strLit>
+              <c:ptCount val="1"/>
+              <c:pt idx="0">
+                <c:v>단어 빈도 분석</c:v>
+              </c:pt>
+            </c:strLit>
+          </c:cat>
+          <c:val>
+            <c:numLit>
+              <c:ptCount val="1"/>
+              <c:pt idx="0" formatCode="General">
+                <c:v>1</c:v>
+              </c:pt>
+            </c:numLit>
+          </c:val>
+        </c:ser>
+        <c:ser>
+          <c:idx val="5"/>
+          <c:order val="5"/>
+          <c:tx>
+            <c:v>회의</c:v>
           </c:tx>
           <c:invertIfNegative val="0"/>
           <c:cat>
@@ -942,7 +1038,7 @@
             <c:numLit>
               <c:ptCount val="1"/>
               <c:pt idx="0" formatCode="General">
-                <c:v>8</c:v>
+                <c:v>9</c:v>
               </c:pt>
             </c:numLit>
           </c:val>
@@ -1121,7 +1217,7 @@
                 <c:v>1</c:v>
               </c:pt>
               <c:pt idx="1" formatCode="General">
-                <c:v>1</c:v>
+                <c:v>0</c:v>
               </c:pt>
             </c:numLit>
           </c:val>

</xml_diff>

<commit_message>
FIX: modify aspose style
</commit_message>
<xml_diff>
--- a/a301-back/CHRONICLER_당신의_회의록.docx
+++ b/a301-back/CHRONICLER_당신의_회의록.docx
@@ -18,8 +18,26 @@
         <w:pStyle w:val="title"/>
         <w:jc w:val="center"/>
       </w:pPr>
+    </w:p>
+    <w:p>
+      <w:pPr>
+        <w:pStyle w:val="title"/>
+        <w:jc w:val="center"/>
+      </w:pPr>
+    </w:p>
+    <w:p>
+      <w:pPr>
+        <w:pStyle w:val="title"/>
+        <w:jc w:val="center"/>
+      </w:pPr>
+    </w:p>
+    <w:p>
+      <w:pPr>
+        <w:pStyle w:val="title"/>
+        <w:jc w:val="center"/>
+      </w:pPr>
       <w:r>
-        <w:t xml:space="preserve">ss 님의 회의 </w:t>
+        <w:t xml:space="preserve">싸피생 님의 회의 </w:t>
       </w:r>
     </w:p>
     <w:p>
@@ -81,50 +99,26 @@
         <w:pStyle w:val="info"/>
         <w:jc w:val="center"/>
       </w:pPr>
+      <w:r>
+        <w:t>날짜 : 2022-08-15</w:t>
+      </w:r>
     </w:p>
     <w:p>
       <w:pPr>
         <w:pStyle w:val="info"/>
         <w:jc w:val="center"/>
       </w:pPr>
+      <w:r>
+        <w:t>시간 : 11:43:57</w:t>
+      </w:r>
     </w:p>
     <w:p>
       <w:pPr>
         <w:pStyle w:val="info"/>
         <w:jc w:val="center"/>
       </w:pPr>
-    </w:p>
-    <w:p>
-      <w:pPr>
-        <w:pStyle w:val="info"/>
-        <w:jc w:val="center"/>
-      </w:pPr>
-    </w:p>
-    <w:p>
-      <w:pPr>
-        <w:pStyle w:val="info"/>
-        <w:jc w:val="center"/>
-      </w:pPr>
       <w:r>
-        <w:t>날짜 : 2022-08-14</w:t>
-      </w:r>
-    </w:p>
-    <w:p>
-      <w:pPr>
-        <w:pStyle w:val="info"/>
-        <w:jc w:val="center"/>
-      </w:pPr>
-      <w:r>
-        <w:t>시간 : 19:08:46</w:t>
-      </w:r>
-    </w:p>
-    <w:p>
-      <w:pPr>
-        <w:pStyle w:val="info"/>
-        <w:jc w:val="center"/>
-      </w:pPr>
-      <w:r>
-        <w:t>참석자 :ss, sfdsfs</w:t>
+        <w:t>참석자 :싸피생</w:t>
       </w:r>
       <w:r>
         <w:br w:type="page"/>
@@ -146,7 +140,7 @@
       <w:r>
         <w:drawing>
           <wp:inline>
-            <wp:extent cx="2984500" cy="4114800"/>
+            <wp:extent cx="2984500" cy="4064000"/>
             <wp:docPr id="100002" name=""/>
             <wp:cNvGraphicFramePr/>
             <a:graphic xmlns:a="http://schemas.openxmlformats.org/drawingml/2006/main">
@@ -160,7 +154,7 @@
       <w:r>
         <w:drawing>
           <wp:inline>
-            <wp:extent cx="2984500" cy="4114800"/>
+            <wp:extent cx="2984500" cy="4064000"/>
             <wp:docPr id="100003" name=""/>
             <wp:cNvGraphicFramePr/>
             <a:graphic xmlns:a="http://schemas.openxmlformats.org/drawingml/2006/main">
@@ -256,7 +250,7 @@
               <w:rPr>
                 <w:b/>
               </w:rPr>
-              <w:t>ss</w:t>
+              <w:t>싸피생</w:t>
             </w:r>
           </w:p>
           <w:p>
@@ -270,7 +264,7 @@
               <w:rPr>
                 <w:b/>
               </w:rPr>
-              <w:t>안녕 형님이다 반갑다</w:t>
+              <w:t>웰컴 투 서울</w:t>
             </w:r>
           </w:p>
           <w:p>
@@ -285,7 +279,7 @@
               <w:rPr>
                 <w:b/>
               </w:rPr>
-              <w:t>sfdsfs</w:t>
+              <w:t>싸피생</w:t>
             </w:r>
           </w:p>
           <w:p>
@@ -299,65 +293,7 @@
               <w:rPr>
                 <w:b/>
               </w:rPr>
-              <w:t>돈가스</w:t>
-            </w:r>
-          </w:p>
-          <w:p>
-            <w:pPr>
-              <w:pStyle w:val="name"/>
-              <w:jc w:val="left"/>
-              <w:rPr>
-                <w:b/>
-              </w:rPr>
-            </w:pPr>
-            <w:r>
-              <w:rPr>
-                <w:b/>
-              </w:rPr>
-              <w:t>sfdsfs</w:t>
-            </w:r>
-          </w:p>
-          <w:p>
-            <w:pPr>
-              <w:jc w:val="left"/>
-              <w:rPr>
-                <w:b/>
-              </w:rPr>
-            </w:pPr>
-            <w:r>
-              <w:rPr>
-                <w:b/>
-              </w:rPr>
-              <w:t>반갑습니다 A 형</w:t>
-            </w:r>
-          </w:p>
-          <w:p>
-            <w:pPr>
-              <w:pStyle w:val="name"/>
-              <w:jc w:val="left"/>
-              <w:rPr>
-                <w:b/>
-              </w:rPr>
-            </w:pPr>
-            <w:r>
-              <w:rPr>
-                <w:b/>
-              </w:rPr>
-              <w:t>sfdsfs</w:t>
-            </w:r>
-          </w:p>
-          <w:p>
-            <w:pPr>
-              <w:jc w:val="left"/>
-              <w:rPr>
-                <w:b/>
-              </w:rPr>
-            </w:pPr>
-            <w:r>
-              <w:rPr>
-                <w:b/>
-              </w:rPr>
-              <w:t>반갑습니다 형님</w:t>
+              <w:t xml:space="preserve"> 환영합니다</w:t>
             </w:r>
           </w:p>
           <w:p>
@@ -672,6 +608,28 @@
   </mc:AlternateContent>
   <c:chart>
     <c:title>
+      <c:tx>
+        <c:rich>
+          <a:bodyPr/>
+          <a:lstStyle/>
+          <a:p>
+            <a:pPr>
+              <a:defRPr sz="1400" b="0" i="0" u="none" strike="noStrike" kern="1200" spc="0" baseline="0">
+                <a:solidFill>
+                  <a:schemeClr val="tx1">
+                    <a:lumMod val="65000"/>
+                    <a:lumOff val="35000"/>
+                  </a:schemeClr>
+                </a:solidFill>
+              </a:defRPr>
+            </a:pPr>
+            <a:r>
+              <a:rPr/>
+              <a:t>단어 빈도 분석</a:t>
+            </a:r>
+          </a:p>
+        </c:rich>
+      </c:tx>
       <c:layout/>
       <c:overlay val="0"/>
       <c:spPr>
@@ -713,62 +671,14 @@
           <c:idx val="0"/>
           <c:order val="0"/>
           <c:tx>
-            <c:v>반갑습니다</c:v>
+            <c:v>환영</c:v>
           </c:tx>
           <c:invertIfNegative val="0"/>
           <c:cat>
             <c:strLit>
               <c:ptCount val="1"/>
               <c:pt idx="0">
-                <c:v>단어 빈도 분석</c:v>
-              </c:pt>
-            </c:strLit>
-          </c:cat>
-          <c:val>
-            <c:numLit>
-              <c:ptCount val="1"/>
-              <c:pt idx="0" formatCode="General">
-                <c:v>2</c:v>
-              </c:pt>
-            </c:numLit>
-          </c:val>
-        </c:ser>
-        <c:ser>
-          <c:idx val="1"/>
-          <c:order val="1"/>
-          <c:tx>
-            <c:v>형님</c:v>
-          </c:tx>
-          <c:invertIfNegative val="0"/>
-          <c:cat>
-            <c:strLit>
-              <c:ptCount val="1"/>
-              <c:pt idx="0">
-                <c:v>단어 빈도 분석</c:v>
-              </c:pt>
-            </c:strLit>
-          </c:cat>
-          <c:val>
-            <c:numLit>
-              <c:ptCount val="1"/>
-              <c:pt idx="0" formatCode="General">
-                <c:v>2</c:v>
-              </c:pt>
-            </c:numLit>
-          </c:val>
-        </c:ser>
-        <c:ser>
-          <c:idx val="2"/>
-          <c:order val="2"/>
-          <c:tx>
-            <c:v>안녕</c:v>
-          </c:tx>
-          <c:invertIfNegative val="0"/>
-          <c:cat>
-            <c:strLit>
-              <c:ptCount val="1"/>
-              <c:pt idx="0">
-                <c:v>단어 빈도 분석</c:v>
+                <c:v/>
               </c:pt>
             </c:strLit>
           </c:cat>
@@ -782,17 +692,17 @@
           </c:val>
         </c:ser>
         <c:ser>
-          <c:idx val="3"/>
-          <c:order val="3"/>
+          <c:idx val="1"/>
+          <c:order val="1"/>
           <c:tx>
-            <c:v>돈가스</c:v>
+            <c:v>웰컴</c:v>
           </c:tx>
           <c:invertIfNegative val="0"/>
           <c:cat>
             <c:strLit>
               <c:ptCount val="1"/>
               <c:pt idx="0">
-                <c:v>단어 빈도 분석</c:v>
+                <c:v/>
               </c:pt>
             </c:strLit>
           </c:cat>
@@ -806,17 +716,17 @@
           </c:val>
         </c:ser>
         <c:ser>
-          <c:idx val="4"/>
-          <c:order val="4"/>
+          <c:idx val="2"/>
+          <c:order val="2"/>
           <c:tx>
-            <c:v>반갑</c:v>
+            <c:v>서울</c:v>
           </c:tx>
           <c:invertIfNegative val="0"/>
           <c:cat>
             <c:strLit>
               <c:ptCount val="1"/>
               <c:pt idx="0">
-                <c:v>단어 빈도 분석</c:v>
+                <c:v/>
               </c:pt>
             </c:strLit>
           </c:cat>
@@ -1096,23 +1006,17 @@
           </c:dLbls>
           <c:cat>
             <c:strLit>
-              <c:ptCount val="2"/>
+              <c:ptCount val="1"/>
               <c:pt idx="0">
-                <c:v>ss</c:v>
-              </c:pt>
-              <c:pt idx="1">
-                <c:v>sfdsfs</c:v>
+                <c:v>싸피생</c:v>
               </c:pt>
             </c:strLit>
           </c:cat>
           <c:val>
             <c:numLit>
-              <c:ptCount val="2"/>
+              <c:ptCount val="1"/>
               <c:pt idx="0" formatCode="General">
-                <c:v>4</c:v>
-              </c:pt>
-              <c:pt idx="1" formatCode="General">
-                <c:v>6</c:v>
+                <c:v>5</c:v>
               </c:pt>
             </c:numLit>
           </c:val>
@@ -1254,7 +1158,7 @@
           <c:idx val="0"/>
           <c:order val="0"/>
           <c:tx>
-            <c:v>회의 긍정 지수</c:v>
+            <c:v>회의 긍정 지수 측정을 위한 데이터가 부족합니다.</c:v>
           </c:tx>
           <c:spPr>
             <a:ln w="19050">
@@ -1263,16 +1167,6 @@
               </a:solidFill>
             </a:ln>
           </c:spPr>
-          <c:dLbls>
-            <c:showLegendKey val="0"/>
-            <c:showVal val="0"/>
-            <c:showCatName val="0"/>
-            <c:showSerName val="0"/>
-            <c:showPercent val="1"/>
-            <c:showBubbleSize val="0"/>
-            <c:separator> - </c:separator>
-            <c:showLeaderLines val="0"/>
-          </c:dLbls>
           <c:cat>
             <c:strLit>
               <c:ptCount val="2"/>
@@ -1291,7 +1185,7 @@
                 <c:v>0</c:v>
               </c:pt>
               <c:pt idx="1" formatCode="General">
-                <c:v>1</c:v>
+                <c:v>0</c:v>
               </c:pt>
             </c:numLit>
           </c:val>

</xml_diff>